<commit_message>
Hui's update sent in email dated april 28th 2015
</commit_message>
<xml_diff>
--- a/submitted code/ReadMe.docx
+++ b/submitted code/ReadMe.docx
@@ -44,13 +44,42 @@
         <w:jc w:val="both"/>
       </w:pPr>
       <w:r>
-        <w:t xml:space="preserve">     We used Python Script (data_preprocessing.py) and Excel program for data integration, cleaning, reduction and discretization for school and census data sets. The following snapshot shows the result of data preprocessing. They </w:t>
+        <w:t xml:space="preserve">     We used Python Script (data_preprocessing.py) and Excel program for data integration, cleaning, reduction and discretization for school and census data sets. The following snapshot shows the result of data </w:t>
+      </w:r>
+      <w:r>
+        <w:t>Integration</w:t>
+      </w:r>
+      <w:r>
+        <w:t xml:space="preserve">. </w:t>
+      </w:r>
+      <w:r>
+        <w:t xml:space="preserve">The result of all </w:t>
+      </w:r>
+      <w:proofErr w:type="gramStart"/>
+      <w:r>
+        <w:t>of  the</w:t>
+      </w:r>
+      <w:proofErr w:type="gramEnd"/>
+      <w:r>
+        <w:t xml:space="preserve"> preprocessing</w:t>
+      </w:r>
+      <w:r>
+        <w:t xml:space="preserve"> </w:t>
       </w:r>
       <w:r>
         <w:t>consist</w:t>
       </w:r>
       <w:r>
-        <w:t xml:space="preserve"> of 2,016 objects for year 2011 data set and 1,962 objects for 2012 data set. And each year’s data sets have total 49 attributes.</w:t>
+        <w:t>s</w:t>
+      </w:r>
+      <w:r>
+        <w:t xml:space="preserve"> of 2,016 objects for year 2011 data set and 1,962 objects for </w:t>
+      </w:r>
+      <w:r>
+        <w:t xml:space="preserve">year </w:t>
+      </w:r>
+      <w:r>
+        <w:t>2012 data set. And each year’s data sets have total 49 attributes.</w:t>
       </w:r>
     </w:p>
     <w:p>
@@ -92,7 +121,7 @@
                     </pic:cNvPicPr>
                   </pic:nvPicPr>
                   <pic:blipFill>
-                    <a:blip r:embed="rId5">
+                    <a:blip r:embed="rId6">
                       <a:extLst>
                         <a:ext uri="{28A0092B-C50C-407E-A947-70E740481C1C}">
                           <a14:useLocalDpi xmlns:a14="http://schemas.microsoft.com/office/drawing/2010/main" val="0"/>
@@ -351,7 +380,15 @@
       </w:pPr>
       <w:r>
         <w:tab/>
-        <w:t xml:space="preserve">The DT, k-NN and SVM classifier have been applied on two kinds of  predictor sets : both direct and external </w:t>
+        <w:t xml:space="preserve">The DT, k-NN and SVM classifier have been applied on two kinds </w:t>
+      </w:r>
+      <w:proofErr w:type="gramStart"/>
+      <w:r>
+        <w:t>of  predictor</w:t>
+      </w:r>
+      <w:proofErr w:type="gramEnd"/>
+      <w:r>
+        <w:t xml:space="preserve"> sets : both direct and external </w:t>
       </w:r>
       <w:r>
         <w:t xml:space="preserve">attributes </w:t>
@@ -373,13 +410,18 @@
     </w:p>
     <w:p>
       <w:pPr>
+        <w:pStyle w:val="ListParagraph"/>
+        <w:numPr>
+          <w:ilvl w:val="0"/>
+          <w:numId w:val="1"/>
+        </w:numPr>
         <w:tabs>
           <w:tab w:val="left" w:pos="7632"/>
         </w:tabs>
         <w:jc w:val="both"/>
       </w:pPr>
       <w:r>
-        <w:t xml:space="preserve">1. Result </w:t>
+        <w:t xml:space="preserve">Result </w:t>
       </w:r>
       <w:r>
         <w:t xml:space="preserve">of </w:t>
@@ -402,6 +444,15 @@
       <w:r>
         <w:tab/>
       </w:r>
+    </w:p>
+    <w:p>
+      <w:pPr>
+        <w:pStyle w:val="ListParagraph"/>
+        <w:tabs>
+          <w:tab w:val="left" w:pos="7632"/>
+        </w:tabs>
+        <w:jc w:val="both"/>
+      </w:pPr>
     </w:p>
     <w:p>
       <w:pPr>
@@ -412,10 +463,10 @@
           <w:noProof/>
         </w:rPr>
         <w:drawing>
-          <wp:inline distT="0" distB="0" distL="0" distR="0" wp14:anchorId="36D08362" wp14:editId="41EDEEE5">
-            <wp:extent cx="5485109" cy="2037806"/>
-            <wp:effectExtent l="0" t="0" r="1905" b="0"/>
-            <wp:docPr id="2" name="Picture 2"/>
+          <wp:inline distT="0" distB="0" distL="0" distR="0" wp14:anchorId="296B66C9" wp14:editId="16748FF7">
+            <wp:extent cx="5485422" cy="2937125"/>
+            <wp:effectExtent l="0" t="0" r="1270" b="9525"/>
+            <wp:docPr id="5" name="Picture 1"/>
             <wp:cNvGraphicFramePr>
               <a:graphicFrameLocks xmlns:a="http://schemas.openxmlformats.org/drawingml/2006/main" noChangeAspect="1"/>
             </wp:cNvGraphicFramePr>
@@ -423,26 +474,28 @@
               <a:graphicData uri="http://schemas.openxmlformats.org/drawingml/2006/picture">
                 <pic:pic xmlns:pic="http://schemas.openxmlformats.org/drawingml/2006/picture">
                   <pic:nvPicPr>
-                    <pic:cNvPr id="0" name="Picture 2"/>
+                    <pic:cNvPr id="0" name="Picture 1"/>
                     <pic:cNvPicPr>
                       <a:picLocks noChangeAspect="1" noChangeArrowheads="1"/>
                     </pic:cNvPicPr>
                   </pic:nvPicPr>
-                  <pic:blipFill rotWithShape="1">
-                    <a:blip r:embed="rId6">
+                  <pic:blipFill>
+                    <a:blip r:embed="rId7">
                       <a:extLst>
                         <a:ext uri="{28A0092B-C50C-407E-A947-70E740481C1C}">
                           <a14:useLocalDpi xmlns:a14="http://schemas.microsoft.com/office/drawing/2010/main" val="0"/>
                         </a:ext>
                       </a:extLst>
                     </a:blip>
-                    <a:srcRect b="11326"/>
-                    <a:stretch/>
+                    <a:srcRect/>
+                    <a:stretch>
+                      <a:fillRect/>
+                    </a:stretch>
                   </pic:blipFill>
                   <pic:spPr bwMode="auto">
                     <a:xfrm>
                       <a:off x="0" y="0"/>
-                      <a:ext cx="5486400" cy="2038286"/>
+                      <a:ext cx="5486400" cy="2937649"/>
                     </a:xfrm>
                     <a:prstGeom prst="rect">
                       <a:avLst/>
@@ -451,11 +504,6 @@
                     <a:ln>
                       <a:noFill/>
                     </a:ln>
-                    <a:extLst>
-                      <a:ext uri="{53640926-AAD7-44d8-BBD7-CCE9431645EC}">
-                        <a14:shadowObscured xmlns:a14="http://schemas.microsoft.com/office/drawing/2010/main"/>
-                      </a:ext>
-                    </a:extLst>
                   </pic:spPr>
                 </pic:pic>
               </a:graphicData>
@@ -466,6 +514,34 @@
     </w:p>
     <w:p>
       <w:pPr>
+        <w:jc w:val="both"/>
+      </w:pPr>
+      <w:r>
+        <w:t xml:space="preserve">  * </w:t>
+      </w:r>
+      <w:r>
+        <w:t>S</w:t>
+      </w:r>
+      <w:r>
+        <w:t xml:space="preserve">ee also the tree </w:t>
+      </w:r>
+      <w:r>
+        <w:t>picture</w:t>
+      </w:r>
+      <w:r>
+        <w:t xml:space="preserve"> of  DT from attached file(“</w:t>
+      </w:r>
+      <w:r>
+        <w:t>DT_picture</w:t>
+      </w:r>
+      <w:bookmarkStart w:id="0" w:name="_GoBack"/>
+      <w:bookmarkEnd w:id="0"/>
+      <w:r>
+        <w:t>.pdf”)</w:t>
+      </w:r>
+    </w:p>
+    <w:p>
+      <w:pPr>
         <w:tabs>
           <w:tab w:val="left" w:pos="7632"/>
         </w:tabs>
@@ -474,19 +550,32 @@
     </w:p>
     <w:p>
       <w:pPr>
+        <w:pStyle w:val="ListParagraph"/>
+        <w:numPr>
+          <w:ilvl w:val="0"/>
+          <w:numId w:val="1"/>
+        </w:numPr>
         <w:tabs>
           <w:tab w:val="left" w:pos="7632"/>
         </w:tabs>
         <w:jc w:val="both"/>
       </w:pPr>
       <w:r>
-        <w:t>2. Result</w:t>
+        <w:t>Result</w:t>
       </w:r>
       <w:r>
         <w:t xml:space="preserve"> of</w:t>
       </w:r>
       <w:r>
-        <w:t xml:space="preserve"> k-NN(k=3) Classifier</w:t>
+        <w:t xml:space="preserve"> k-</w:t>
+      </w:r>
+      <w:proofErr w:type="gramStart"/>
+      <w:r>
+        <w:t>NN(</w:t>
+      </w:r>
+      <w:proofErr w:type="gramEnd"/>
+      <w:r>
+        <w:t>k=3) Classifier</w:t>
       </w:r>
       <w:r>
         <w:t xml:space="preserve"> </w:t>
@@ -503,6 +592,15 @@
       <w:r>
         <w:tab/>
       </w:r>
+    </w:p>
+    <w:p>
+      <w:pPr>
+        <w:pStyle w:val="ListParagraph"/>
+        <w:tabs>
+          <w:tab w:val="left" w:pos="7632"/>
+        </w:tabs>
+        <w:jc w:val="both"/>
+      </w:pPr>
     </w:p>
     <w:p>
       <w:pPr>
@@ -513,10 +611,10 @@
           <w:noProof/>
         </w:rPr>
         <w:drawing>
-          <wp:inline distT="0" distB="0" distL="0" distR="0" wp14:anchorId="34D5B72D" wp14:editId="3CE14A97">
-            <wp:extent cx="5485734" cy="2142309"/>
-            <wp:effectExtent l="0" t="0" r="1270" b="0"/>
-            <wp:docPr id="3" name="Picture 3"/>
+          <wp:inline distT="0" distB="0" distL="0" distR="0" wp14:anchorId="40F783E8" wp14:editId="78AFB216">
+            <wp:extent cx="5486248" cy="3002280"/>
+            <wp:effectExtent l="0" t="0" r="635" b="0"/>
+            <wp:docPr id="9" name="Picture 5"/>
             <wp:cNvGraphicFramePr>
               <a:graphicFrameLocks xmlns:a="http://schemas.openxmlformats.org/drawingml/2006/main" noChangeAspect="1"/>
             </wp:cNvGraphicFramePr>
@@ -524,26 +622,28 @@
               <a:graphicData uri="http://schemas.openxmlformats.org/drawingml/2006/picture">
                 <pic:pic xmlns:pic="http://schemas.openxmlformats.org/drawingml/2006/picture">
                   <pic:nvPicPr>
-                    <pic:cNvPr id="0" name="Picture 3"/>
+                    <pic:cNvPr id="0" name="Picture 5"/>
                     <pic:cNvPicPr>
                       <a:picLocks noChangeAspect="1" noChangeArrowheads="1"/>
                     </pic:cNvPicPr>
                   </pic:nvPicPr>
-                  <pic:blipFill rotWithShape="1">
-                    <a:blip r:embed="rId7">
+                  <pic:blipFill>
+                    <a:blip r:embed="rId8">
                       <a:extLst>
                         <a:ext uri="{28A0092B-C50C-407E-A947-70E740481C1C}">
                           <a14:useLocalDpi xmlns:a14="http://schemas.microsoft.com/office/drawing/2010/main" val="0"/>
                         </a:ext>
                       </a:extLst>
                     </a:blip>
-                    <a:srcRect b="3635"/>
-                    <a:stretch/>
+                    <a:srcRect/>
+                    <a:stretch>
+                      <a:fillRect/>
+                    </a:stretch>
                   </pic:blipFill>
                   <pic:spPr bwMode="auto">
                     <a:xfrm>
                       <a:off x="0" y="0"/>
-                      <a:ext cx="5486400" cy="2142569"/>
+                      <a:ext cx="5486400" cy="3002363"/>
                     </a:xfrm>
                     <a:prstGeom prst="rect">
                       <a:avLst/>
@@ -552,11 +652,6 @@
                     <a:ln>
                       <a:noFill/>
                     </a:ln>
-                    <a:extLst>
-                      <a:ext uri="{53640926-AAD7-44d8-BBD7-CCE9431645EC}">
-                        <a14:shadowObscured xmlns:a14="http://schemas.microsoft.com/office/drawing/2010/main"/>
-                      </a:ext>
-                    </a:extLst>
                   </pic:spPr>
                 </pic:pic>
               </a:graphicData>
@@ -567,42 +662,46 @@
     </w:p>
     <w:p>
       <w:pPr>
+        <w:pStyle w:val="ListParagraph"/>
+        <w:numPr>
+          <w:ilvl w:val="0"/>
+          <w:numId w:val="1"/>
+        </w:numPr>
         <w:tabs>
           <w:tab w:val="left" w:pos="7632"/>
         </w:tabs>
         <w:jc w:val="both"/>
       </w:pPr>
-    </w:p>
-    <w:p>
-      <w:pPr>
+      <w:r>
+        <w:t>Result</w:t>
+      </w:r>
+      <w:r>
+        <w:t xml:space="preserve"> of</w:t>
+      </w:r>
+      <w:r>
+        <w:t xml:space="preserve"> SVM Classifier</w:t>
+      </w:r>
+      <w:r>
+        <w:t xml:space="preserve"> </w:t>
+      </w:r>
+      <w:r>
+        <w:t>(</w:t>
+      </w:r>
+      <w:r>
+        <w:t>Source code: “svm_classification.py”</w:t>
+      </w:r>
+      <w:r>
+        <w:t>)</w:t>
+      </w:r>
+    </w:p>
+    <w:p>
+      <w:pPr>
+        <w:pStyle w:val="ListParagraph"/>
         <w:tabs>
           <w:tab w:val="left" w:pos="7632"/>
         </w:tabs>
         <w:jc w:val="both"/>
       </w:pPr>
-      <w:r>
-        <w:t>3. Result</w:t>
-      </w:r>
-      <w:r>
-        <w:t xml:space="preserve"> of</w:t>
-      </w:r>
-      <w:bookmarkStart w:id="0" w:name="_GoBack"/>
-      <w:bookmarkEnd w:id="0"/>
-      <w:r>
-        <w:t xml:space="preserve"> SVM Classifier</w:t>
-      </w:r>
-      <w:r>
-        <w:t xml:space="preserve"> </w:t>
-      </w:r>
-      <w:r>
-        <w:t>(</w:t>
-      </w:r>
-      <w:r>
-        <w:t>Source code: “svm_classification.py”</w:t>
-      </w:r>
-      <w:r>
-        <w:t>)</w:t>
-      </w:r>
       <w:r>
         <w:tab/>
       </w:r>
@@ -616,10 +715,10 @@
           <w:noProof/>
         </w:rPr>
         <w:drawing>
-          <wp:inline distT="0" distB="0" distL="0" distR="0" wp14:anchorId="0CD7C9FE" wp14:editId="7438D3A6">
-            <wp:extent cx="5485951" cy="1972491"/>
-            <wp:effectExtent l="0" t="0" r="635" b="8890"/>
-            <wp:docPr id="4" name="Picture 4"/>
+          <wp:inline distT="0" distB="0" distL="0" distR="0" wp14:anchorId="461B342A" wp14:editId="1C1DBAD5">
+            <wp:extent cx="5485882" cy="3069404"/>
+            <wp:effectExtent l="0" t="0" r="635" b="4445"/>
+            <wp:docPr id="8" name="Picture 4"/>
             <wp:cNvGraphicFramePr>
               <a:graphicFrameLocks xmlns:a="http://schemas.openxmlformats.org/drawingml/2006/main" noChangeAspect="1"/>
             </wp:cNvGraphicFramePr>
@@ -632,21 +731,23 @@
                       <a:picLocks noChangeAspect="1" noChangeArrowheads="1"/>
                     </pic:cNvPicPr>
                   </pic:nvPicPr>
-                  <pic:blipFill rotWithShape="1">
-                    <a:blip r:embed="rId8">
+                  <pic:blipFill>
+                    <a:blip r:embed="rId9">
                       <a:extLst>
                         <a:ext uri="{28A0092B-C50C-407E-A947-70E740481C1C}">
                           <a14:useLocalDpi xmlns:a14="http://schemas.microsoft.com/office/drawing/2010/main" val="0"/>
                         </a:ext>
                       </a:extLst>
                     </a:blip>
-                    <a:srcRect b="6183"/>
-                    <a:stretch/>
+                    <a:srcRect/>
+                    <a:stretch>
+                      <a:fillRect/>
+                    </a:stretch>
                   </pic:blipFill>
                   <pic:spPr bwMode="auto">
                     <a:xfrm>
                       <a:off x="0" y="0"/>
-                      <a:ext cx="5486400" cy="1972652"/>
+                      <a:ext cx="5486400" cy="3069694"/>
                     </a:xfrm>
                     <a:prstGeom prst="rect">
                       <a:avLst/>
@@ -655,11 +756,6 @@
                     <a:ln>
                       <a:noFill/>
                     </a:ln>
-                    <a:extLst>
-                      <a:ext uri="{53640926-AAD7-44d8-BBD7-CCE9431645EC}">
-                        <a14:shadowObscured xmlns:a14="http://schemas.microsoft.com/office/drawing/2010/main"/>
-                      </a:ext>
-                    </a:extLst>
                   </pic:spPr>
                 </pic:pic>
               </a:graphicData>
@@ -676,6 +772,103 @@
     </w:sectPr>
   </w:body>
 </w:document>
+</file>
+
+<file path=word/numbering.xml><?xml version="1.0" encoding="utf-8"?>
+<w:numbering xmlns:wpc="http://schemas.microsoft.com/office/word/2010/wordprocessingCanvas" xmlns:mo="http://schemas.microsoft.com/office/mac/office/2008/main" xmlns:mc="http://schemas.openxmlformats.org/markup-compatibility/2006" xmlns:mv="urn:schemas-microsoft-com:mac:vml" xmlns:o="urn:schemas-microsoft-com:office:office" xmlns:r="http://schemas.openxmlformats.org/officeDocument/2006/relationships" xmlns:m="http://schemas.openxmlformats.org/officeDocument/2006/math" xmlns:v="urn:schemas-microsoft-com:vml" xmlns:wp14="http://schemas.microsoft.com/office/word/2010/wordprocessingDrawing" xmlns:wp="http://schemas.openxmlformats.org/drawingml/2006/wordprocessingDrawing" xmlns:w10="urn:schemas-microsoft-com:office:word" xmlns:w="http://schemas.openxmlformats.org/wordprocessingml/2006/main" xmlns:w14="http://schemas.microsoft.com/office/word/2010/wordml" xmlns:wpg="http://schemas.microsoft.com/office/word/2010/wordprocessingGroup" xmlns:wpi="http://schemas.microsoft.com/office/word/2010/wordprocessingInk" xmlns:wne="http://schemas.microsoft.com/office/word/2006/wordml" xmlns:wps="http://schemas.microsoft.com/office/word/2010/wordprocessingShape" mc:Ignorable="w14 wp14">
+  <w:abstractNum w:abstractNumId="0">
+    <w:nsid w:val="59820970"/>
+    <w:multiLevelType w:val="hybridMultilevel"/>
+    <w:tmpl w:val="79704C1E"/>
+    <w:lvl w:ilvl="0" w:tplc="0409000F">
+      <w:start w:val="1"/>
+      <w:numFmt w:val="decimal"/>
+      <w:lvlText w:val="%1."/>
+      <w:lvlJc w:val="left"/>
+      <w:pPr>
+        <w:ind w:left="720" w:hanging="360"/>
+      </w:pPr>
+      <w:rPr>
+        <w:rFonts w:hint="default"/>
+      </w:rPr>
+    </w:lvl>
+    <w:lvl w:ilvl="1" w:tplc="04090019" w:tentative="1">
+      <w:start w:val="1"/>
+      <w:numFmt w:val="lowerLetter"/>
+      <w:lvlText w:val="%2."/>
+      <w:lvlJc w:val="left"/>
+      <w:pPr>
+        <w:ind w:left="1440" w:hanging="360"/>
+      </w:pPr>
+    </w:lvl>
+    <w:lvl w:ilvl="2" w:tplc="0409001B" w:tentative="1">
+      <w:start w:val="1"/>
+      <w:numFmt w:val="lowerRoman"/>
+      <w:lvlText w:val="%3."/>
+      <w:lvlJc w:val="right"/>
+      <w:pPr>
+        <w:ind w:left="2160" w:hanging="180"/>
+      </w:pPr>
+    </w:lvl>
+    <w:lvl w:ilvl="3" w:tplc="0409000F" w:tentative="1">
+      <w:start w:val="1"/>
+      <w:numFmt w:val="decimal"/>
+      <w:lvlText w:val="%4."/>
+      <w:lvlJc w:val="left"/>
+      <w:pPr>
+        <w:ind w:left="2880" w:hanging="360"/>
+      </w:pPr>
+    </w:lvl>
+    <w:lvl w:ilvl="4" w:tplc="04090019" w:tentative="1">
+      <w:start w:val="1"/>
+      <w:numFmt w:val="lowerLetter"/>
+      <w:lvlText w:val="%5."/>
+      <w:lvlJc w:val="left"/>
+      <w:pPr>
+        <w:ind w:left="3600" w:hanging="360"/>
+      </w:pPr>
+    </w:lvl>
+    <w:lvl w:ilvl="5" w:tplc="0409001B" w:tentative="1">
+      <w:start w:val="1"/>
+      <w:numFmt w:val="lowerRoman"/>
+      <w:lvlText w:val="%6."/>
+      <w:lvlJc w:val="right"/>
+      <w:pPr>
+        <w:ind w:left="4320" w:hanging="180"/>
+      </w:pPr>
+    </w:lvl>
+    <w:lvl w:ilvl="6" w:tplc="0409000F" w:tentative="1">
+      <w:start w:val="1"/>
+      <w:numFmt w:val="decimal"/>
+      <w:lvlText w:val="%7."/>
+      <w:lvlJc w:val="left"/>
+      <w:pPr>
+        <w:ind w:left="5040" w:hanging="360"/>
+      </w:pPr>
+    </w:lvl>
+    <w:lvl w:ilvl="7" w:tplc="04090019" w:tentative="1">
+      <w:start w:val="1"/>
+      <w:numFmt w:val="lowerLetter"/>
+      <w:lvlText w:val="%8."/>
+      <w:lvlJc w:val="left"/>
+      <w:pPr>
+        <w:ind w:left="5760" w:hanging="360"/>
+      </w:pPr>
+    </w:lvl>
+    <w:lvl w:ilvl="8" w:tplc="0409001B" w:tentative="1">
+      <w:start w:val="1"/>
+      <w:numFmt w:val="lowerRoman"/>
+      <w:lvlText w:val="%9."/>
+      <w:lvlJc w:val="right"/>
+      <w:pPr>
+        <w:ind w:left="6480" w:hanging="180"/>
+      </w:pPr>
+    </w:lvl>
+  </w:abstractNum>
+  <w:num w:numId="1">
+    <w:abstractNumId w:val="0"/>
+  </w:num>
+</w:numbering>
 </file>
 
 <file path=word/styles.xml><?xml version="1.0" encoding="utf-8"?>

</xml_diff>